<commit_message>
Atualizando campos no arquivo Modelo Classes
</commit_message>
<xml_diff>
--- a/Documentação/Modelo Classes.docx
+++ b/Documentação/Modelo Classes.docx
@@ -1715,13 +1715,15 @@
                 <w:szCs w:val="20"/>
               </w:rPr>
             </w:pPr>
-            <w:r>
-              <w:rPr>
-                <w:sz w:val="20"/>
-                <w:szCs w:val="20"/>
-              </w:rPr>
-              <w:t>Tema</w:t>
-            </w:r>
+            <w:proofErr w:type="spellStart"/>
+            <w:r>
+              <w:rPr>
+                <w:sz w:val="20"/>
+                <w:szCs w:val="20"/>
+              </w:rPr>
+              <w:t>nome_tema</w:t>
+            </w:r>
+            <w:proofErr w:type="spellEnd"/>
           </w:p>
         </w:tc>
         <w:tc>
@@ -1771,7 +1773,14 @@
                 <w:sz w:val="20"/>
                 <w:szCs w:val="20"/>
               </w:rPr>
-              <w:t>Área</w:t>
+              <w:t>a</w:t>
+            </w:r>
+            <w:r>
+              <w:rPr>
+                <w:sz w:val="20"/>
+                <w:szCs w:val="20"/>
+              </w:rPr>
+              <w:t>rea</w:t>
             </w:r>
           </w:p>
         </w:tc>
@@ -1822,7 +1831,14 @@
                 <w:sz w:val="20"/>
                 <w:szCs w:val="20"/>
               </w:rPr>
-              <w:t>Descrição</w:t>
+              <w:t>d</w:t>
+            </w:r>
+            <w:r>
+              <w:rPr>
+                <w:sz w:val="20"/>
+                <w:szCs w:val="20"/>
+              </w:rPr>
+              <w:t>escrição</w:t>
             </w:r>
           </w:p>
         </w:tc>
@@ -2139,13 +2155,22 @@
                 <w:szCs w:val="20"/>
               </w:rPr>
             </w:pPr>
-            <w:r>
-              <w:rPr>
-                <w:sz w:val="20"/>
-                <w:szCs w:val="20"/>
-              </w:rPr>
-              <w:t>Midia</w:t>
-            </w:r>
+            <w:proofErr w:type="spellStart"/>
+            <w:r>
+              <w:rPr>
+                <w:sz w:val="20"/>
+                <w:szCs w:val="20"/>
+              </w:rPr>
+              <w:t>m</w:t>
+            </w:r>
+            <w:r>
+              <w:rPr>
+                <w:sz w:val="20"/>
+                <w:szCs w:val="20"/>
+              </w:rPr>
+              <w:t>idia</w:t>
+            </w:r>
+            <w:proofErr w:type="spellEnd"/>
           </w:p>
         </w:tc>
         <w:tc>
@@ -2234,13 +2259,21 @@
                 <w:szCs w:val="20"/>
               </w:rPr>
             </w:pPr>
+            <w:proofErr w:type="spellStart"/>
             <w:proofErr w:type="gramStart"/>
             <w:r>
               <w:rPr>
                 <w:sz w:val="20"/>
                 <w:szCs w:val="20"/>
               </w:rPr>
-              <w:t>Titulo</w:t>
+              <w:t>t</w:t>
+            </w:r>
+            <w:r>
+              <w:rPr>
+                <w:sz w:val="20"/>
+                <w:szCs w:val="20"/>
+              </w:rPr>
+              <w:t>itulo</w:t>
             </w:r>
             <w:proofErr w:type="gramEnd"/>
             <w:r>
@@ -2250,6 +2283,7 @@
               </w:rPr>
               <w:t>_vaga</w:t>
             </w:r>
+            <w:proofErr w:type="spellEnd"/>
           </w:p>
         </w:tc>
         <w:tc>
@@ -2299,7 +2333,14 @@
                 <w:sz w:val="20"/>
                 <w:szCs w:val="20"/>
               </w:rPr>
-              <w:t>Data</w:t>
+              <w:t>d</w:t>
+            </w:r>
+            <w:r>
+              <w:rPr>
+                <w:sz w:val="20"/>
+                <w:szCs w:val="20"/>
+              </w:rPr>
+              <w:t>ata</w:t>
             </w:r>
           </w:p>
         </w:tc>
@@ -2338,12 +2379,20 @@
                 <w:szCs w:val="20"/>
               </w:rPr>
             </w:pPr>
-            <w:r>
-              <w:rPr>
-                <w:sz w:val="20"/>
-                <w:szCs w:val="20"/>
-              </w:rPr>
-              <w:t>Usu</w:t>
+            <w:proofErr w:type="spellStart"/>
+            <w:r>
+              <w:rPr>
+                <w:sz w:val="20"/>
+                <w:szCs w:val="20"/>
+              </w:rPr>
+              <w:t>u</w:t>
+            </w:r>
+            <w:r>
+              <w:rPr>
+                <w:sz w:val="20"/>
+                <w:szCs w:val="20"/>
+              </w:rPr>
+              <w:t>su</w:t>
             </w:r>
             <w:r>
               <w:rPr>
@@ -2359,6 +2408,7 @@
               </w:rPr>
               <w:t>rio_id</w:t>
             </w:r>
+            <w:proofErr w:type="spellEnd"/>
           </w:p>
         </w:tc>
         <w:tc>
@@ -2403,13 +2453,22 @@
                 <w:szCs w:val="20"/>
               </w:rPr>
             </w:pPr>
-            <w:r>
-              <w:rPr>
-                <w:sz w:val="20"/>
-                <w:szCs w:val="20"/>
-              </w:rPr>
-              <w:t>Tema_id</w:t>
-            </w:r>
+            <w:proofErr w:type="spellStart"/>
+            <w:r>
+              <w:rPr>
+                <w:sz w:val="20"/>
+                <w:szCs w:val="20"/>
+              </w:rPr>
+              <w:t>t</w:t>
+            </w:r>
+            <w:r>
+              <w:rPr>
+                <w:sz w:val="20"/>
+                <w:szCs w:val="20"/>
+              </w:rPr>
+              <w:t>ema_id</w:t>
+            </w:r>
+            <w:proofErr w:type="spellEnd"/>
           </w:p>
         </w:tc>
         <w:tc>

</xml_diff>